<commit_message>
alles verbessert bereit zum abgeben
</commit_message>
<xml_diff>
--- a/Dokumentation/Dokumentation-Fertig.docx
+++ b/Dokumentation/Dokumentation-Fertig.docx
@@ -91,7 +91,7 @@
     </w:p>
     <w:p>
       <w:r>
-        <w:t>Dieses 5</w:t>
+        <w:t>Diese 5</w:t>
       </w:r>
       <w:r>
         <w:t>.</w:t>
@@ -343,7 +343,13 @@
       </w:pPr>
       <w:proofErr w:type="spellStart"/>
       <w:r>
-        <w:t>containNumSequence</w:t>
+        <w:t>contain</w:t>
+      </w:r>
+      <w:r>
+        <w:t>s</w:t>
+      </w:r>
+      <w:r>
+        <w:t>NumSequence</w:t>
       </w:r>
       <w:proofErr w:type="spellEnd"/>
       <w:r>
@@ -514,9 +520,6 @@
       <w:r>
         <w:t>.</w:t>
       </w:r>
-      <w:r>
-        <w:t xml:space="preserve"> („“)</w:t>
-      </w:r>
     </w:p>
     <w:p/>
     <w:p>
@@ -546,15 +549,7 @@
       </w:r>
       <w:proofErr w:type="spellEnd"/>
       <w:r>
-        <w:t xml:space="preserve">, </w:t>
-      </w:r>
-      <w:proofErr w:type="spellStart"/>
-      <w:r>
-        <w:t>spam</w:t>
-      </w:r>
-      <w:proofErr w:type="spellEnd"/>
-      <w:r>
-        <w:t xml:space="preserve">) -&gt; </w:t>
+        <w:t xml:space="preserve">, spam) -&gt; </w:t>
       </w:r>
       <w:r>
         <w:rPr>
@@ -614,6 +609,7 @@
         </w:numPr>
       </w:pPr>
       <w:r>
+        <w:lastRenderedPageBreak/>
         <w:t xml:space="preserve">Text </w:t>
       </w:r>
       <w:r>
@@ -634,15 +630,7 @@
       </w:r>
       <w:proofErr w:type="spellEnd"/>
       <w:r>
-        <w:t xml:space="preserve"> oder </w:t>
-      </w:r>
-      <w:proofErr w:type="spellStart"/>
-      <w:r>
-        <w:t>spam</w:t>
-      </w:r>
-      <w:proofErr w:type="spellEnd"/>
-      <w:r>
-        <w:t xml:space="preserve"> ist.</w:t>
+        <w:t xml:space="preserve"> oder spam ist.</w:t>
       </w:r>
     </w:p>
     <w:p>
@@ -672,7 +660,6 @@
           <w:szCs w:val="50"/>
           <w:u w:val="single"/>
         </w:rPr>
-        <w:lastRenderedPageBreak/>
         <w:t>Trainingsprozess</w:t>
       </w:r>
       <w:bookmarkEnd w:id="0"/>
@@ -947,6 +934,9 @@
     <w:p>
       <w:pPr>
         <w:ind w:left="708"/>
+        <w:rPr>
+          <w:lang w:val="en-GB"/>
+        </w:rPr>
       </w:pPr>
       <w:r>
         <w:rPr>
@@ -955,55 +945,65 @@
         <w:t xml:space="preserve"> </w:t>
       </w:r>
       <w:r>
-        <w:t xml:space="preserve">469   4 |   a = </w:t>
+        <w:rPr>
+          <w:lang w:val="en-GB"/>
+        </w:rPr>
+        <w:t>469   4 |   a = ham</w:t>
+      </w:r>
+    </w:p>
+    <w:p>
+      <w:pPr>
+        <w:ind w:left="708"/>
+      </w:pPr>
+      <w:r>
+        <w:rPr>
+          <w:lang w:val="en-GB"/>
+        </w:rPr>
+        <w:t xml:space="preserve">   </w:t>
+      </w:r>
+      <w:r>
+        <w:t xml:space="preserve">5 </w:t>
+      </w:r>
+      <w:r>
+        <w:t xml:space="preserve"> </w:t>
+      </w:r>
+      <w:r>
+        <w:t xml:space="preserve"> 79 |   b = spam</w:t>
+      </w:r>
+    </w:p>
+    <w:p>
+      <w:r>
+        <w:t>Nach dem Test haben wir besprochen, dass es unser Ziel ist die Anzahl der (</w:t>
       </w:r>
       <w:proofErr w:type="spellStart"/>
       <w:r>
-        <w:t>ham</w:t>
+        <w:t>Ham</w:t>
       </w:r>
       <w:proofErr w:type="spellEnd"/>
-    </w:p>
-    <w:p>
-      <w:pPr>
-        <w:ind w:left="708"/>
-      </w:pPr>
-      <w:r>
-        <w:t xml:space="preserve">   </w:t>
-      </w:r>
-      <w:r>
-        <w:t xml:space="preserve">5 </w:t>
-      </w:r>
-      <w:r>
-        <w:t xml:space="preserve"> </w:t>
-      </w:r>
-      <w:r>
-        <w:t xml:space="preserve"> 79 |   b = </w:t>
+      <w:r>
+        <w:t>) Nachrichten die als (Spam) erkannt wurden zu minimieren, da wir es wichtiger finden das alle (</w:t>
       </w:r>
       <w:proofErr w:type="spellStart"/>
       <w:r>
-        <w:t>spam</w:t>
+        <w:t>Ham</w:t>
       </w:r>
       <w:proofErr w:type="spellEnd"/>
-    </w:p>
-    <w:p>
-      <w:r>
-        <w:t>Nach dem Test haben wir besprochen, dass es unser Ziel ist die Anzahl der (</w:t>
-      </w:r>
-      <w:proofErr w:type="spellStart"/>
-      <w:r>
-        <w:t>Ham</w:t>
-      </w:r>
-      <w:proofErr w:type="spellEnd"/>
-      <w:r>
-        <w:t>) Nachrichten die als (Spam) erkannt wurden zu minimieren, da wir es wichtiger finden das alle (</w:t>
-      </w:r>
-      <w:proofErr w:type="spellStart"/>
-      <w:r>
-        <w:t>Ham</w:t>
-      </w:r>
-      <w:proofErr w:type="spellEnd"/>
-      <w:r>
-        <w:t>) Nachrichten auch wirklich zugestellt werden. (es ist weniger schlimm, wenn ein paar Spam Nachrichten durch Kommen.)</w:t>
+      <w:r>
+        <w:t xml:space="preserve">) Nachrichten auch wirklich zugestellt werden. (es ist weniger schlimm, wenn ein paar Spam Nachrichten </w:t>
+      </w:r>
+      <w:proofErr w:type="gramStart"/>
+      <w:r>
+        <w:t xml:space="preserve">durch </w:t>
+      </w:r>
+      <w:r>
+        <w:t>k</w:t>
+      </w:r>
+      <w:r>
+        <w:t>ommen</w:t>
+      </w:r>
+      <w:proofErr w:type="gramEnd"/>
+      <w:r>
+        <w:t>.)</w:t>
       </w:r>
     </w:p>
     <w:p>
@@ -1062,6 +1062,7 @@
     </w:p>
     <w:p>
       <w:r>
+        <w:lastRenderedPageBreak/>
         <w:t>Die wichtigen Werte, die wir gesammelt haben, sind:</w:t>
       </w:r>
     </w:p>
@@ -1076,7 +1077,6 @@
         <w:rPr>
           <w:lang w:val="en-GB"/>
         </w:rPr>
-        <w:lastRenderedPageBreak/>
         <w:t xml:space="preserve">=== Detailed Accuracy </w:t>
       </w:r>
       <w:proofErr w:type="gramStart"/>
@@ -1231,13 +1231,8 @@
         <w:t xml:space="preserve">   </w:t>
       </w:r>
       <w:r>
-        <w:t xml:space="preserve">3  81 |   b = </w:t>
-      </w:r>
-      <w:proofErr w:type="spellStart"/>
-      <w:r>
-        <w:t>spam</w:t>
-      </w:r>
-      <w:proofErr w:type="spellEnd"/>
+        <w:t>3  81 |   b = spam</w:t>
+      </w:r>
     </w:p>
     <w:p>
       <w:r>
@@ -1306,7 +1301,13 @@
         <w:footnoteReference w:id="9"/>
       </w:r>
       <w:r>
-        <w:t>erstellt, welcher 557 Instanzen und 8 Attribute. Für den Test wurde das Attribut „</w:t>
+        <w:t>erstellt, welcher 557 Instanzen und 8 Attribute</w:t>
+      </w:r>
+      <w:r>
+        <w:t xml:space="preserve"> hat</w:t>
+      </w:r>
+      <w:r>
+        <w:t>. Für den Test wurde das Attribut „</w:t>
       </w:r>
       <w:proofErr w:type="spellStart"/>
       <w:r>
@@ -1531,7 +1532,6 @@
         <w:rPr>
           <w:lang w:val="en-GB"/>
         </w:rPr>
-        <w:lastRenderedPageBreak/>
         <w:t>=== Confusion Matrix ===</w:t>
       </w:r>
     </w:p>
@@ -1563,6 +1563,9 @@
     </w:p>
     <w:p>
       <w:r>
+        <w:rPr>
+          <w:lang w:val="en-GB"/>
+        </w:rPr>
         <w:t xml:space="preserve">   </w:t>
       </w:r>
       <w:r>
@@ -1572,13 +1575,8 @@
         <w:t xml:space="preserve"> </w:t>
       </w:r>
       <w:r>
-        <w:t xml:space="preserve"> 79 |   b = </w:t>
-      </w:r>
-      <w:proofErr w:type="spellStart"/>
-      <w:r>
-        <w:t>spam</w:t>
-      </w:r>
-      <w:proofErr w:type="spellEnd"/>
+        <w:t xml:space="preserve"> 79 |   b = spam</w:t>
+      </w:r>
     </w:p>
     <w:p>
       <w:r>
@@ -1597,7 +1595,25 @@
         <w:t>jedoch</w:t>
       </w:r>
       <w:r>
-        <w:t xml:space="preserve"> gering, sodass es keine allzu große Veränderung bewirkt.</w:t>
+        <w:t xml:space="preserve"> gering, so</w:t>
+      </w:r>
+      <w:r>
+        <w:t xml:space="preserve"> </w:t>
+      </w:r>
+      <w:r>
+        <w:t xml:space="preserve">dass es keine </w:t>
+      </w:r>
+      <w:r>
+        <w:t>allzu</w:t>
+      </w:r>
+      <w:r>
+        <w:t xml:space="preserve"> große Veränderung</w:t>
+      </w:r>
+      <w:r>
+        <w:t xml:space="preserve"> </w:t>
+      </w:r>
+      <w:r>
+        <w:t>bewirkt.</w:t>
       </w:r>
     </w:p>
     <w:p>
@@ -1797,7 +1813,7 @@
     </w:p>
     <w:p>
       <w:r>
-        <w:t>Nach dem wir</w:t>
+        <w:t>Nachdem wir</w:t>
       </w:r>
       <w:r>
         <w:t xml:space="preserve"> den ersten Test so wie oben in </w:t>
@@ -1965,7 +1981,7 @@
     </w:p>
     <w:p>
       <w:r>
-        <w:t xml:space="preserve">Nach dem dritten Test und der Auswertung der Daten haben wir gemerkt das durch das Weglassen von 1-2 weiteren Attributen eventuell unser Ziel (keine False Negative) erreicht werden kann. </w:t>
+        <w:t xml:space="preserve">Nachdem dritten Test und der Auswertung der Daten haben wir gemerkt das durch das Weglassen von 1-2 weiteren Attributen eventuell unser Ziel (keine False Negative) erreicht werden kann. </w:t>
       </w:r>
     </w:p>
     <w:p/>
@@ -2061,10 +2077,19 @@
         <w:t>Precision</w:t>
       </w:r>
       <w:r>
-        <w:t xml:space="preserve"> zu erreichen. Aufgrund der Eigenschaften von Spam Nachrichten, die oft gleich und immer strukturiert sind, kann man die Anzahl der False Negative eventuell auf null reduzieren durch das Weglassen von Attributen. </w:t>
-      </w:r>
-      <w:r>
-        <w:t>Was dann jedoch auch zu mehr false Positive führt.</w:t>
+        <w:t xml:space="preserve"> zu erreichen. Aufgrund der Eigenschaften von Spam Nachrichten, die oft gleich und immer strukturiert sind, kann man die Anzahl der False Negative eventuell auf null reduzieren durch das Weglassen von Attributen</w:t>
+      </w:r>
+      <w:r>
+        <w:t>,</w:t>
+      </w:r>
+      <w:r>
+        <w:t xml:space="preserve"> </w:t>
+      </w:r>
+      <w:r>
+        <w:t>w</w:t>
+      </w:r>
+      <w:r>
+        <w:t>as dann jedoch auch zu mehr false Positive führt.</w:t>
       </w:r>
     </w:p>
     <w:p/>

</xml_diff>